<commit_message>
fix: problem with id_emprestimo
</commit_message>
<xml_diff>
--- a/template/modelo3.docx
+++ b/template/modelo3.docx
@@ -987,6 +987,7 @@
           <w:b/>
           <w:sz w:val="22"/>
         </w:rPr>
+        <w:lastRenderedPageBreak/>
         <w:t>DO OBJETO DO CONTRATO</w:t>
       </w:r>
     </w:p>
@@ -1644,6 +1645,7 @@
           <w:b/>
           <w:sz w:val="22"/>
         </w:rPr>
+        <w:lastRenderedPageBreak/>
         <w:t>DO PRAZO E RENOVAÇÃO</w:t>
       </w:r>
     </w:p>
@@ -1795,7 +1797,29 @@
           <w:rFonts w:ascii="Tahoma" w:hAnsi="Tahoma" w:cs="Tahoma"/>
           <w:sz w:val="22"/>
         </w:rPr>
-        <w:t>{dia},{m</w:t>
+        <w:t>{dia}</w:t>
+      </w:r>
+      <w:r>
+        <w:rPr>
+          <w:rFonts w:ascii="Tahoma" w:hAnsi="Tahoma" w:cs="Tahoma"/>
+          <w:sz w:val="22"/>
+        </w:rPr>
+        <w:t>/</w:t>
+      </w:r>
+      <w:r>
+        <w:rPr>
+          <w:rFonts w:ascii="Tahoma" w:hAnsi="Tahoma" w:cs="Tahoma"/>
+          <w:sz w:val="22"/>
+        </w:rPr>
+        <w:t>{</w:t>
+      </w:r>
+      <w:proofErr w:type="spellStart"/>
+      <w:r>
+        <w:rPr>
+          <w:rFonts w:ascii="Tahoma" w:hAnsi="Tahoma" w:cs="Tahoma"/>
+          <w:sz w:val="22"/>
+        </w:rPr>
+        <w:t>m</w:t>
       </w:r>
       <w:r>
         <w:rPr>
@@ -1809,7 +1833,29 @@
           <w:rFonts w:ascii="Tahoma" w:hAnsi="Tahoma" w:cs="Tahoma"/>
           <w:sz w:val="22"/>
         </w:rPr>
-        <w:t>s},{ano}.</w:t>
+        <w:t>s</w:t>
+      </w:r>
+      <w:proofErr w:type="spellEnd"/>
+      <w:r>
+        <w:rPr>
+          <w:rFonts w:ascii="Tahoma" w:hAnsi="Tahoma" w:cs="Tahoma"/>
+          <w:sz w:val="22"/>
+        </w:rPr>
+        <w:t>}</w:t>
+      </w:r>
+      <w:r>
+        <w:rPr>
+          <w:rFonts w:ascii="Tahoma" w:hAnsi="Tahoma" w:cs="Tahoma"/>
+          <w:sz w:val="22"/>
+        </w:rPr>
+        <w:t>/</w:t>
+      </w:r>
+      <w:r>
+        <w:rPr>
+          <w:rFonts w:ascii="Tahoma" w:hAnsi="Tahoma" w:cs="Tahoma"/>
+          <w:sz w:val="22"/>
+        </w:rPr>
+        <w:t>{ano}.</w:t>
       </w:r>
     </w:p>
     <w:p>

</xml_diff>

<commit_message>
feat: docx formater cel and cpf
</commit_message>
<xml_diff>
--- a/template/modelo3.docx
+++ b/template/modelo3.docx
@@ -248,7 +248,21 @@
           <w:rFonts w:ascii="Tahoma" w:hAnsi="Tahoma" w:cs="Tahoma"/>
           <w:sz w:val="22"/>
         </w:rPr>
-        <w:t>{presidente}</w:t>
+        <w:t>{</w:t>
+      </w:r>
+      <w:r>
+        <w:rPr>
+          <w:rFonts w:ascii="Tahoma" w:hAnsi="Tahoma" w:cs="Tahoma"/>
+          <w:sz w:val="22"/>
+        </w:rPr>
+        <w:t>P</w:t>
+      </w:r>
+      <w:r>
+        <w:rPr>
+          <w:rFonts w:ascii="Tahoma" w:hAnsi="Tahoma" w:cs="Tahoma"/>
+          <w:sz w:val="22"/>
+        </w:rPr>
+        <w:t>residente}</w:t>
       </w:r>
       <w:r>
         <w:rPr>
@@ -2587,7 +2601,6 @@
               <w:noProof/>
               <w:sz w:val="20"/>
               <w:szCs w:val="18"/>
-              <w:lang w:val="it-IT"/>
             </w:rPr>
             <w:t>{ano}/{ano</w:t>
           </w:r>
@@ -2599,7 +2612,6 @@
               <w:noProof/>
               <w:sz w:val="20"/>
               <w:szCs w:val="18"/>
-              <w:lang w:val="it-IT"/>
             </w:rPr>
             <w:t>_p</w:t>
           </w:r>
@@ -2611,7 +2623,6 @@
               <w:noProof/>
               <w:sz w:val="20"/>
               <w:szCs w:val="18"/>
-              <w:lang w:val="it-IT"/>
             </w:rPr>
             <w:t>}</w:t>
           </w:r>
@@ -2819,6 +2830,9 @@
         <w:p>
           <w:pPr>
             <w:pStyle w:val="Cabealho"/>
+            <w:rPr>
+              <w:lang w:val="it-IT"/>
+            </w:rPr>
           </w:pPr>
         </w:p>
       </w:tc>
@@ -2827,6 +2841,9 @@
   <w:p>
     <w:pPr>
       <w:pStyle w:val="Cabealho"/>
+      <w:rPr>
+        <w:lang w:val="it-IT"/>
+      </w:rPr>
     </w:pPr>
   </w:p>
 </w:hdr>

</xml_diff>